<commit_message>
add test_tree, begin orchestra
</commit_message>
<xml_diff>
--- a/lab6-8/report.docx
+++ b/lab6-8/report.docx
@@ -1333,33 +1333,7 @@
         <w:rPr>
           <w:rFonts w:ascii="Times New Roman" w:hAnsi="Times New Roman" w:cs="Times New Roman"/>
         </w:rPr>
-        <w:t xml:space="preserve">Реализовать распределенную систему по асинхронной обработке запросов. В </w:t>
-      </w:r>
-      <w:proofErr w:type="gramStart"/>
-      <w:r>
-        <w:rPr>
-          <w:rFonts w:ascii="Times New Roman" w:hAnsi="Times New Roman" w:cs="Times New Roman"/>
-        </w:rPr>
-        <w:t xml:space="preserve">данной </w:t>
-      </w:r>
-      <w:r>
-        <w:rPr>
-          <w:rFonts w:ascii="Times New Roman" w:hAnsi="Times New Roman" w:cs="Times New Roman"/>
-        </w:rPr>
-        <w:t xml:space="preserve"> </w:t>
-      </w:r>
-      <w:r>
-        <w:rPr>
-          <w:rFonts w:ascii="Times New Roman" w:hAnsi="Times New Roman" w:cs="Times New Roman"/>
-        </w:rPr>
-        <w:t>распределенной</w:t>
-      </w:r>
-      <w:proofErr w:type="gramEnd"/>
-      <w:r>
-        <w:rPr>
-          <w:rFonts w:ascii="Times New Roman" w:hAnsi="Times New Roman" w:cs="Times New Roman"/>
-        </w:rPr>
-        <w:t xml:space="preserve"> системе должно существовать 2 вида узлов: «управляющий» и «вычислительный». Необходимо объединить данные узлы в соответствии с той топологией, которая определена вариантом. Связь между узлами необходимо осуществить при помощи технологии очередей сообщений. Также в данной системе необходимо предусмотреть проверку доступности узлов в соответствии с вариантом. При убийстве («</w:t>
+        <w:t>Реализовать распределенную систему по асинхронной обработке запросов. В данной распределенной системе должно существовать 2 вида узлов: «управляющий» и «вычислительный». Необходимо объединить данные узлы в соответствии с той топологией, которая определена вариантом. Связь между узлами необходимо осуществить при помощи технологии очередей сообщений. Также в данной системе необходимо предусмотреть проверку доступности узлов в соответствии с вариантом. При убийстве («</w:t>
       </w:r>
       <w:proofErr w:type="spellStart"/>
       <w:r>
@@ -1426,55 +1400,34 @@
         <w:jc w:val="both"/>
         <w:rPr>
           <w:rFonts w:ascii="Times New Roman" w:hAnsi="Times New Roman" w:cs="Times New Roman"/>
-        </w:rPr>
-      </w:pPr>
-      <w:r>
-        <w:rPr>
-          <w:rFonts w:ascii="Times New Roman" w:hAnsi="Times New Roman" w:cs="Times New Roman"/>
-        </w:rPr>
-        <w:t xml:space="preserve">Формат команды: </w:t>
-      </w:r>
-      <w:proofErr w:type="spellStart"/>
-      <w:r>
-        <w:rPr>
-          <w:rFonts w:ascii="Times New Roman" w:hAnsi="Times New Roman" w:cs="Times New Roman"/>
-        </w:rPr>
-        <w:t>create</w:t>
-      </w:r>
-      <w:proofErr w:type="spellEnd"/>
-      <w:r>
-        <w:rPr>
-          <w:rFonts w:ascii="Times New Roman" w:hAnsi="Times New Roman" w:cs="Times New Roman"/>
+          <w:lang w:val="en-US"/>
+        </w:rPr>
+      </w:pPr>
+      <w:r>
+        <w:rPr>
+          <w:rFonts w:ascii="Times New Roman" w:hAnsi="Times New Roman" w:cs="Times New Roman"/>
+        </w:rPr>
+        <w:t>Формат</w:t>
+      </w:r>
+      <w:r>
+        <w:rPr>
+          <w:rFonts w:ascii="Times New Roman" w:hAnsi="Times New Roman" w:cs="Times New Roman"/>
+          <w:lang w:val="en-US"/>
         </w:rPr>
         <w:t xml:space="preserve"> </w:t>
       </w:r>
-      <w:proofErr w:type="spellStart"/>
-      <w:r>
-        <w:rPr>
-          <w:rFonts w:ascii="Times New Roman" w:hAnsi="Times New Roman" w:cs="Times New Roman"/>
-        </w:rPr>
-        <w:t>id</w:t>
-      </w:r>
-      <w:proofErr w:type="spellEnd"/>
-      <w:r>
-        <w:rPr>
-          <w:rFonts w:ascii="Times New Roman" w:hAnsi="Times New Roman" w:cs="Times New Roman"/>
-        </w:rPr>
-        <w:t xml:space="preserve"> [</w:t>
-      </w:r>
-      <w:proofErr w:type="spellStart"/>
-      <w:r>
-        <w:rPr>
-          <w:rFonts w:ascii="Times New Roman" w:hAnsi="Times New Roman" w:cs="Times New Roman"/>
-        </w:rPr>
-        <w:t>parent</w:t>
-      </w:r>
-      <w:proofErr w:type="spellEnd"/>
-      <w:r>
-        <w:rPr>
-          <w:rFonts w:ascii="Times New Roman" w:hAnsi="Times New Roman" w:cs="Times New Roman"/>
-        </w:rPr>
-        <w:t>]</w:t>
+      <w:r>
+        <w:rPr>
+          <w:rFonts w:ascii="Times New Roman" w:hAnsi="Times New Roman" w:cs="Times New Roman"/>
+        </w:rPr>
+        <w:t>команды</w:t>
+      </w:r>
+      <w:r>
+        <w:rPr>
+          <w:rFonts w:ascii="Times New Roman" w:hAnsi="Times New Roman" w:cs="Times New Roman"/>
+          <w:lang w:val="en-US"/>
+        </w:rPr>
+        <w:t>: create id [parent]</w:t>
       </w:r>
     </w:p>
     <w:p>
@@ -1773,16 +1726,8 @@
         <w:rPr>
           <w:rFonts w:ascii="Times New Roman" w:hAnsi="Times New Roman" w:cs="Times New Roman"/>
         </w:rPr>
-        <w:t xml:space="preserve">» - нет такого родительского узла с таким </w:t>
-      </w:r>
-      <w:proofErr w:type="spellStart"/>
-      <w:r>
-        <w:rPr>
-          <w:rFonts w:ascii="Times New Roman" w:hAnsi="Times New Roman" w:cs="Times New Roman"/>
-        </w:rPr>
-        <w:t>идентификатором</w:t>
-      </w:r>
-      <w:proofErr w:type="spellEnd"/>
+        <w:t>» - нет такого родительского узла с таким идентификатором</w:t>
+      </w:r>
     </w:p>
     <w:p>
       <w:pPr>
@@ -1948,15 +1893,7 @@
           <w:bCs/>
         </w:rPr>
         <w:lastRenderedPageBreak/>
-        <w:t>Удаление существующего вычислительного узл</w:t>
-      </w:r>
-      <w:r>
-        <w:rPr>
-          <w:rFonts w:ascii="Times New Roman" w:hAnsi="Times New Roman" w:cs="Times New Roman"/>
-          <w:b/>
-          <w:bCs/>
-        </w:rPr>
-        <w:t>а</w:t>
+        <w:t>Удаление существующего вычислительного узла</w:t>
       </w:r>
     </w:p>
     <w:p>
@@ -2230,16 +2167,8 @@
         <w:rPr>
           <w:rFonts w:ascii="Times New Roman" w:hAnsi="Times New Roman" w:cs="Times New Roman"/>
         </w:rPr>
-        <w:t xml:space="preserve">» - по каким-то причинам не удается связаться с вычислительным </w:t>
-      </w:r>
-      <w:proofErr w:type="spellStart"/>
-      <w:r>
-        <w:rPr>
-          <w:rFonts w:ascii="Times New Roman" w:hAnsi="Times New Roman" w:cs="Times New Roman"/>
-        </w:rPr>
-        <w:t>узлом</w:t>
-      </w:r>
-      <w:proofErr w:type="spellEnd"/>
+        <w:t>» - по каким-то причинам не удается связаться с вычислительным узлом</w:t>
+      </w:r>
     </w:p>
     <w:p>
       <w:pPr>
@@ -2300,13 +2229,7 @@
         <w:rPr>
           <w:rFonts w:ascii="Times New Roman" w:hAnsi="Times New Roman" w:cs="Times New Roman"/>
         </w:rPr>
-        <w:t>]» - любая другая обрабатываемая ошибк</w:t>
-      </w:r>
-      <w:r>
-        <w:rPr>
-          <w:rFonts w:ascii="Times New Roman" w:hAnsi="Times New Roman" w:cs="Times New Roman"/>
-        </w:rPr>
-        <w:t>а</w:t>
+        <w:t>]» - любая другая обрабатываемая ошибка</w:t>
       </w:r>
     </w:p>
     <w:p>
@@ -2706,13 +2629,7 @@
         <w:rPr>
           <w:rFonts w:ascii="Times New Roman" w:hAnsi="Times New Roman" w:cs="Times New Roman"/>
         </w:rPr>
-        <w:t>]» - любая другая обрабатываемая ошибк</w:t>
-      </w:r>
-      <w:r>
-        <w:rPr>
-          <w:rFonts w:ascii="Times New Roman" w:hAnsi="Times New Roman" w:cs="Times New Roman"/>
-        </w:rPr>
-        <w:t>а</w:t>
+        <w:t>]» - любая другая обрабатываемая ошибка</w:t>
       </w:r>
     </w:p>
     <w:p>
@@ -2728,7 +2645,6 @@
           <w:rFonts w:ascii="Times New Roman" w:hAnsi="Times New Roman" w:cs="Times New Roman"/>
           <w:b/>
           <w:bCs/>
-          <w:lang w:val="en-US"/>
         </w:rPr>
       </w:pPr>
       <w:r>
@@ -2744,7 +2660,6 @@
           <w:rFonts w:ascii="Times New Roman" w:hAnsi="Times New Roman" w:cs="Times New Roman"/>
           <w:b/>
           <w:bCs/>
-          <w:lang w:val="en-US"/>
         </w:rPr>
         <w:t>:</w:t>
       </w:r>
@@ -2829,6 +2744,7 @@
       <w:r>
         <w:rPr>
           <w:rFonts w:ascii="Times New Roman" w:hAnsi="Times New Roman" w:cs="Times New Roman"/>
+          <w:noProof/>
         </w:rPr>
         <w:drawing>
           <wp:inline distT="0" distB="0" distL="0" distR="0" wp14:anchorId="064BEE14" wp14:editId="02CD6E1C">
@@ -2901,33 +2817,13 @@
           <w:bCs/>
         </w:rPr>
         <w:lastRenderedPageBreak/>
-        <w:t>Набора команд 3</w:t>
-      </w:r>
-      <w:r>
-        <w:rPr>
-          <w:rFonts w:ascii="Times New Roman" w:hAnsi="Times New Roman" w:cs="Times New Roman"/>
-          <w:b/>
-          <w:bCs/>
-        </w:rPr>
-        <w:t xml:space="preserve"> </w:t>
-      </w:r>
-      <w:r>
-        <w:rPr>
-          <w:rFonts w:ascii="Times New Roman" w:hAnsi="Times New Roman" w:cs="Times New Roman"/>
-        </w:rPr>
-        <w:t>(локальный таймер)</w:t>
-      </w:r>
-      <w:r>
-        <w:rPr>
-          <w:rFonts w:ascii="Times New Roman" w:hAnsi="Times New Roman" w:cs="Times New Roman"/>
-        </w:rPr>
-        <w:t>:</w:t>
-      </w:r>
-      <w:r>
-        <w:rPr>
-          <w:rFonts w:ascii="Times New Roman" w:hAnsi="Times New Roman" w:cs="Times New Roman"/>
-        </w:rPr>
-        <w:t xml:space="preserve"> </w:t>
+        <w:t xml:space="preserve">Набора команд 3 </w:t>
+      </w:r>
+      <w:r>
+        <w:rPr>
+          <w:rFonts w:ascii="Times New Roman" w:hAnsi="Times New Roman" w:cs="Times New Roman"/>
+        </w:rPr>
+        <w:t xml:space="preserve">(локальный таймер): </w:t>
       </w:r>
     </w:p>
     <w:p>
@@ -3058,19 +2954,7 @@
         <w:rPr>
           <w:rFonts w:ascii="Times New Roman" w:hAnsi="Times New Roman" w:cs="Times New Roman"/>
         </w:rPr>
-        <w:t xml:space="preserve"> – запустить таймер</w:t>
-      </w:r>
-      <w:r>
-        <w:rPr>
-          <w:rFonts w:ascii="Times New Roman" w:hAnsi="Times New Roman" w:cs="Times New Roman"/>
-        </w:rPr>
-        <w:t>,</w:t>
-      </w:r>
-      <w:r>
-        <w:rPr>
-          <w:rFonts w:ascii="Times New Roman" w:hAnsi="Times New Roman" w:cs="Times New Roman"/>
-        </w:rPr>
-        <w:t xml:space="preserve"> </w:t>
+        <w:t xml:space="preserve"> – запустить таймер, </w:t>
       </w:r>
       <w:proofErr w:type="spellStart"/>
       <w:r>
@@ -3139,23 +3023,7 @@
           <w:b/>
           <w:bCs/>
         </w:rPr>
-        <w:t>Команда проверки 2</w:t>
-      </w:r>
-      <w:r>
-        <w:rPr>
-          <w:rFonts w:ascii="Times New Roman" w:hAnsi="Times New Roman" w:cs="Times New Roman"/>
-          <w:b/>
-          <w:bCs/>
-        </w:rPr>
-        <w:t>:</w:t>
-      </w:r>
-      <w:r>
-        <w:rPr>
-          <w:rFonts w:ascii="Times New Roman" w:hAnsi="Times New Roman" w:cs="Times New Roman"/>
-          <w:b/>
-          <w:bCs/>
-        </w:rPr>
-        <w:t xml:space="preserve"> </w:t>
+        <w:t xml:space="preserve">Команда проверки 2: </w:t>
       </w:r>
     </w:p>
     <w:p>
@@ -3201,7 +3069,6 @@
       <w:r>
         <w:rPr>
           <w:rFonts w:ascii="Times New Roman" w:hAnsi="Times New Roman" w:cs="Times New Roman"/>
-          <w:lang w:val="en-US"/>
         </w:rPr>
         <w:t>.</w:t>
       </w:r>

</xml_diff>